<commit_message>
implemented courses/create endpoint; implemented a check whether the course does not exist when creating a new document; added replacement of course name and course type values in the template
</commit_message>
<xml_diff>
--- a/data/templates/Zayavlenie_svezhak.docx
+++ b/data/templates/Zayavlenie_svezhak.docx
@@ -1,6 +1,6 @@
 
 <file path=word/document.xml><?xml version="1.0" encoding="utf-8"?>
-<w:document xmlns:wpc="http://schemas.microsoft.com/office/word/2010/wordprocessingCanvas" xmlns:cx="http://schemas.microsoft.com/office/drawing/2014/chartex" xmlns:cx1="http://schemas.microsoft.com/office/drawing/2015/9/8/chartex" xmlns:cx2="http://schemas.microsoft.com/office/drawing/2015/10/21/chartex" xmlns:cx3="http://schemas.microsoft.com/office/drawing/2016/5/9/chartex" xmlns:cx4="http://schemas.microsoft.com/office/drawing/2016/5/10/chartex" xmlns:cx5="http://schemas.microsoft.com/office/drawing/2016/5/11/chartex" xmlns:cx6="http://schemas.microsoft.com/office/drawing/2016/5/12/chartex" xmlns:cx7="http://schemas.microsoft.com/office/drawing/2016/5/13/chartex" xmlns:cx8="http://schemas.microsoft.com/office/drawing/2016/5/14/chartex" xmlns:mc="http://schemas.openxmlformats.org/markup-compatibility/2006" xmlns:aink="http://schemas.microsoft.com/office/drawing/2016/ink" xmlns:am3d="http://schemas.microsoft.com/office/drawing/2017/model3d" xmlns:o="urn:schemas-microsoft-com:office:office" xmlns:r="http://schemas.openxmlformats.org/officeDocument/2006/relationships" xmlns:m="http://schemas.openxmlformats.org/officeDocument/2006/math" xmlns:v="urn:schemas-microsoft-com:vml" xmlns:wp14="http://schemas.microsoft.com/office/word/2010/wordprocessingDrawing" xmlns:wp="http://schemas.openxmlformats.org/drawingml/2006/wordprocessingDrawing" xmlns:w10="urn:schemas-microsoft-com:office:word" xmlns:w="http://schemas.openxmlformats.org/wordprocessingml/2006/main" xmlns:w14="http://schemas.microsoft.com/office/word/2010/wordml" xmlns:w15="http://schemas.microsoft.com/office/word/2012/wordml" xmlns:w16cex="http://schemas.microsoft.com/office/word/2018/wordml/cex" xmlns:w16cid="http://schemas.microsoft.com/office/word/2016/wordml/cid" xmlns:w16="http://schemas.microsoft.com/office/word/2018/wordml" xmlns:w16se="http://schemas.microsoft.com/office/word/2015/wordml/symex" xmlns:wpg="http://schemas.microsoft.com/office/word/2010/wordprocessingGroup" xmlns:wpi="http://schemas.microsoft.com/office/word/2010/wordprocessingInk" xmlns:wne="http://schemas.microsoft.com/office/word/2006/wordml" xmlns:wps="http://schemas.microsoft.com/office/word/2010/wordprocessingShape" mc:Ignorable="w14 w15 w16se w16cid w16 w16cex wp14">
+<w:document xmlns:wpc="http://schemas.microsoft.com/office/word/2010/wordprocessingCanvas" xmlns:cx="http://schemas.microsoft.com/office/drawing/2014/chartex" xmlns:cx1="http://schemas.microsoft.com/office/drawing/2015/9/8/chartex" xmlns:cx2="http://schemas.microsoft.com/office/drawing/2015/10/21/chartex" xmlns:cx3="http://schemas.microsoft.com/office/drawing/2016/5/9/chartex" xmlns:cx4="http://schemas.microsoft.com/office/drawing/2016/5/10/chartex" xmlns:cx5="http://schemas.microsoft.com/office/drawing/2016/5/11/chartex" xmlns:cx6="http://schemas.microsoft.com/office/drawing/2016/5/12/chartex" xmlns:cx7="http://schemas.microsoft.com/office/drawing/2016/5/13/chartex" xmlns:cx8="http://schemas.microsoft.com/office/drawing/2016/5/14/chartex" xmlns:mc="http://schemas.openxmlformats.org/markup-compatibility/2006" xmlns:aink="http://schemas.microsoft.com/office/drawing/2016/ink" xmlns:am3d="http://schemas.microsoft.com/office/drawing/2017/model3d" xmlns:o="urn:schemas-microsoft-com:office:office" xmlns:oel="http://schemas.microsoft.com/office/2019/extlst" xmlns:r="http://schemas.openxmlformats.org/officeDocument/2006/relationships" xmlns:m="http://schemas.openxmlformats.org/officeDocument/2006/math" xmlns:v="urn:schemas-microsoft-com:vml" xmlns:wp14="http://schemas.microsoft.com/office/word/2010/wordprocessingDrawing" xmlns:wp="http://schemas.openxmlformats.org/drawingml/2006/wordprocessingDrawing" xmlns:w10="urn:schemas-microsoft-com:office:word" xmlns:w="http://schemas.openxmlformats.org/wordprocessingml/2006/main" xmlns:w14="http://schemas.microsoft.com/office/word/2010/wordml" xmlns:w15="http://schemas.microsoft.com/office/word/2012/wordml" xmlns:w16cex="http://schemas.microsoft.com/office/word/2018/wordml/cex" xmlns:w16cid="http://schemas.microsoft.com/office/word/2016/wordml/cid" xmlns:w16="http://schemas.microsoft.com/office/word/2018/wordml" xmlns:w16sdtdh="http://schemas.microsoft.com/office/word/2020/wordml/sdtdatahash" xmlns:w16se="http://schemas.microsoft.com/office/word/2015/wordml/symex" xmlns:wpg="http://schemas.microsoft.com/office/word/2010/wordprocessingGroup" xmlns:wpi="http://schemas.microsoft.com/office/word/2010/wordprocessingInk" xmlns:wne="http://schemas.microsoft.com/office/word/2006/wordml" xmlns:wps="http://schemas.microsoft.com/office/word/2010/wordprocessingShape" mc:Ignorable="w14 w15 w16se w16cid w16 w16cex w16sdtdh wp14">
   <w:body>
     <w:p>
       <w:pPr>
@@ -437,62 +437,36 @@
         </w:rPr>
         <w:t xml:space="preserve"> программе </w:t>
       </w:r>
-      <w:r>
-        <w:rPr>
-          <w:rFonts w:ascii="Times New Roman" w:hAnsi="Times New Roman" w:cs="Times New Roman"/>
-          <w:sz w:val="28"/>
-          <w:szCs w:val="28"/>
-          <w:highlight w:val="yellow"/>
-        </w:rPr>
-        <w:t>профессиональной переподготовки</w:t>
-      </w:r>
-      <w:r>
-        <w:rPr>
-          <w:rFonts w:ascii="Times New Roman" w:hAnsi="Times New Roman" w:cs="Times New Roman"/>
-          <w:sz w:val="28"/>
-          <w:szCs w:val="28"/>
-          <w:highlight w:val="yellow"/>
+      <w:proofErr w:type="spellStart"/>
+      <w:r>
+        <w:rPr>
+          <w:rFonts w:ascii="Times New Roman" w:hAnsi="Times New Roman" w:cs="Times New Roman"/>
+          <w:sz w:val="28"/>
+          <w:szCs w:val="28"/>
+          <w:lang w:val="en-US"/>
+        </w:rPr>
+        <w:t>courseType</w:t>
+      </w:r>
+      <w:proofErr w:type="spellEnd"/>
+      <w:r>
+        <w:rPr>
+          <w:rFonts w:ascii="Times New Roman" w:hAnsi="Times New Roman" w:cs="Times New Roman"/>
+          <w:sz w:val="28"/>
+          <w:szCs w:val="28"/>
         </w:rPr>
         <w:t xml:space="preserve"> </w:t>
       </w:r>
-      <w:r>
-        <w:rPr>
-          <w:rFonts w:ascii="Times New Roman" w:hAnsi="Times New Roman" w:cs="Times New Roman"/>
-          <w:sz w:val="28"/>
-          <w:szCs w:val="28"/>
-          <w:highlight w:val="yellow"/>
-        </w:rPr>
-        <w:t>«</w:t>
-      </w:r>
-      <w:r>
-        <w:rPr>
-          <w:rFonts w:ascii="Times New Roman" w:hAnsi="Times New Roman" w:cs="Times New Roman"/>
-          <w:sz w:val="28"/>
-          <w:szCs w:val="28"/>
-          <w:highlight w:val="yellow"/>
-        </w:rPr>
-        <w:t xml:space="preserve">Программирование на языке </w:t>
-      </w:r>
       <w:proofErr w:type="spellStart"/>
       <w:r>
         <w:rPr>
           <w:rFonts w:ascii="Times New Roman" w:hAnsi="Times New Roman" w:cs="Times New Roman"/>
           <w:sz w:val="28"/>
           <w:szCs w:val="28"/>
-          <w:highlight w:val="yellow"/>
-        </w:rPr>
-        <w:t>Java</w:t>
+          <w:lang w:val="en-US"/>
+        </w:rPr>
+        <w:t>courseName</w:t>
       </w:r>
       <w:proofErr w:type="spellEnd"/>
-      <w:r>
-        <w:rPr>
-          <w:rFonts w:ascii="Times New Roman" w:hAnsi="Times New Roman" w:cs="Times New Roman"/>
-          <w:sz w:val="28"/>
-          <w:szCs w:val="28"/>
-          <w:highlight w:val="yellow"/>
-        </w:rPr>
-        <w:t>» по профилю направления подготовки 09.03.02 «Информационные системы и технологии»</w:t>
-      </w:r>
       <w:r>
         <w:rPr>
           <w:rFonts w:ascii="Times New Roman" w:hAnsi="Times New Roman" w:cs="Times New Roman"/>
@@ -758,7 +732,6 @@
         <w:jc w:val="center"/>
         <w:rPr>
           <w:rFonts w:ascii="Times New Roman" w:hAnsi="Times New Roman" w:cs="Times New Roman"/>
-          <w:lang w:val="en-US"/>
         </w:rPr>
       </w:pPr>
       <w:r>
@@ -835,7 +808,6 @@
         <w:jc w:val="both"/>
         <w:rPr>
           <w:rFonts w:ascii="Times New Roman" w:hAnsi="Times New Roman" w:cs="Times New Roman"/>
-          <w:lang w:val="en-US"/>
         </w:rPr>
       </w:pPr>
       <w:r>
@@ -848,7 +820,6 @@
       <w:r>
         <w:rPr>
           <w:rFonts w:ascii="Times New Roman" w:hAnsi="Times New Roman" w:cs="Times New Roman"/>
-          <w:lang w:val="en-US"/>
         </w:rPr>
         <w:t xml:space="preserve"> </w:t>
       </w:r>
@@ -864,7 +835,6 @@
       <w:r>
         <w:rPr>
           <w:rFonts w:ascii="Times New Roman" w:hAnsi="Times New Roman" w:cs="Times New Roman"/>
-          <w:lang w:val="en-US"/>
         </w:rPr>
         <w:t xml:space="preserve"> </w:t>
       </w:r>
@@ -874,19 +844,39 @@
           <w:u w:val="single"/>
           <w:lang w:val="en-US"/>
         </w:rPr>
-        <w:t>E-mail</w:t>
-      </w:r>
-      <w:r>
-        <w:rPr>
-          <w:rFonts w:ascii="Times New Roman" w:hAnsi="Times New Roman" w:cs="Times New Roman"/>
-          <w:lang w:val="en-US"/>
-        </w:rPr>
-        <w:t xml:space="preserve"> email</w:t>
-      </w:r>
-      <w:r>
-        <w:rPr>
-          <w:rFonts w:ascii="Times New Roman" w:hAnsi="Times New Roman" w:cs="Times New Roman"/>
-          <w:lang w:val="en-US"/>
+        <w:t>E</w:t>
+      </w:r>
+      <w:r>
+        <w:rPr>
+          <w:rFonts w:ascii="Times New Roman" w:hAnsi="Times New Roman" w:cs="Times New Roman"/>
+          <w:u w:val="single"/>
+        </w:rPr>
+        <w:t>-</w:t>
+      </w:r>
+      <w:r>
+        <w:rPr>
+          <w:rFonts w:ascii="Times New Roman" w:hAnsi="Times New Roman" w:cs="Times New Roman"/>
+          <w:u w:val="single"/>
+          <w:lang w:val="en-US"/>
+        </w:rPr>
+        <w:t>mail</w:t>
+      </w:r>
+      <w:r>
+        <w:rPr>
+          <w:rFonts w:ascii="Times New Roman" w:hAnsi="Times New Roman" w:cs="Times New Roman"/>
+        </w:rPr>
+        <w:t xml:space="preserve"> </w:t>
+      </w:r>
+      <w:r>
+        <w:rPr>
+          <w:rFonts w:ascii="Times New Roman" w:hAnsi="Times New Roman" w:cs="Times New Roman"/>
+          <w:lang w:val="en-US"/>
+        </w:rPr>
+        <w:t>email</w:t>
+      </w:r>
+      <w:r>
+        <w:rPr>
+          <w:rFonts w:ascii="Times New Roman" w:hAnsi="Times New Roman" w:cs="Times New Roman"/>
         </w:rPr>
         <w:t xml:space="preserve"> </w:t>
       </w:r>
@@ -898,7 +888,6 @@
         <w:rPr>
           <w:rFonts w:ascii="Times New Roman" w:hAnsi="Times New Roman" w:cs="Times New Roman"/>
           <w:sz w:val="14"/>
-          <w:lang w:val="en-US"/>
         </w:rPr>
       </w:pPr>
     </w:p>
@@ -1037,7 +1026,7 @@
 </file>
 
 <file path=word/endnotes.xml><?xml version="1.0" encoding="utf-8"?>
-<w:endnotes xmlns:wpc="http://schemas.microsoft.com/office/word/2010/wordprocessingCanvas" xmlns:cx="http://schemas.microsoft.com/office/drawing/2014/chartex" xmlns:cx1="http://schemas.microsoft.com/office/drawing/2015/9/8/chartex" xmlns:cx2="http://schemas.microsoft.com/office/drawing/2015/10/21/chartex" xmlns:cx3="http://schemas.microsoft.com/office/drawing/2016/5/9/chartex" xmlns:cx4="http://schemas.microsoft.com/office/drawing/2016/5/10/chartex" xmlns:cx5="http://schemas.microsoft.com/office/drawing/2016/5/11/chartex" xmlns:cx6="http://schemas.microsoft.com/office/drawing/2016/5/12/chartex" xmlns:cx7="http://schemas.microsoft.com/office/drawing/2016/5/13/chartex" xmlns:cx8="http://schemas.microsoft.com/office/drawing/2016/5/14/chartex" xmlns:mc="http://schemas.openxmlformats.org/markup-compatibility/2006" xmlns:aink="http://schemas.microsoft.com/office/drawing/2016/ink" xmlns:am3d="http://schemas.microsoft.com/office/drawing/2017/model3d" xmlns:o="urn:schemas-microsoft-com:office:office" xmlns:r="http://schemas.openxmlformats.org/officeDocument/2006/relationships" xmlns:m="http://schemas.openxmlformats.org/officeDocument/2006/math" xmlns:v="urn:schemas-microsoft-com:vml" xmlns:wp14="http://schemas.microsoft.com/office/word/2010/wordprocessingDrawing" xmlns:wp="http://schemas.openxmlformats.org/drawingml/2006/wordprocessingDrawing" xmlns:w10="urn:schemas-microsoft-com:office:word" xmlns:w="http://schemas.openxmlformats.org/wordprocessingml/2006/main" xmlns:w14="http://schemas.microsoft.com/office/word/2010/wordml" xmlns:w15="http://schemas.microsoft.com/office/word/2012/wordml" xmlns:w16cex="http://schemas.microsoft.com/office/word/2018/wordml/cex" xmlns:w16cid="http://schemas.microsoft.com/office/word/2016/wordml/cid" xmlns:w16="http://schemas.microsoft.com/office/word/2018/wordml" xmlns:w16se="http://schemas.microsoft.com/office/word/2015/wordml/symex" xmlns:wpg="http://schemas.microsoft.com/office/word/2010/wordprocessingGroup" xmlns:wpi="http://schemas.microsoft.com/office/word/2010/wordprocessingInk" xmlns:wne="http://schemas.microsoft.com/office/word/2006/wordml" xmlns:wps="http://schemas.microsoft.com/office/word/2010/wordprocessingShape" mc:Ignorable="w14 w15 w16se w16cid w16 w16cex wp14">
+<w:endnotes xmlns:wpc="http://schemas.microsoft.com/office/word/2010/wordprocessingCanvas" xmlns:cx="http://schemas.microsoft.com/office/drawing/2014/chartex" xmlns:cx1="http://schemas.microsoft.com/office/drawing/2015/9/8/chartex" xmlns:cx2="http://schemas.microsoft.com/office/drawing/2015/10/21/chartex" xmlns:cx3="http://schemas.microsoft.com/office/drawing/2016/5/9/chartex" xmlns:cx4="http://schemas.microsoft.com/office/drawing/2016/5/10/chartex" xmlns:cx5="http://schemas.microsoft.com/office/drawing/2016/5/11/chartex" xmlns:cx6="http://schemas.microsoft.com/office/drawing/2016/5/12/chartex" xmlns:cx7="http://schemas.microsoft.com/office/drawing/2016/5/13/chartex" xmlns:cx8="http://schemas.microsoft.com/office/drawing/2016/5/14/chartex" xmlns:mc="http://schemas.openxmlformats.org/markup-compatibility/2006" xmlns:aink="http://schemas.microsoft.com/office/drawing/2016/ink" xmlns:am3d="http://schemas.microsoft.com/office/drawing/2017/model3d" xmlns:o="urn:schemas-microsoft-com:office:office" xmlns:oel="http://schemas.microsoft.com/office/2019/extlst" xmlns:r="http://schemas.openxmlformats.org/officeDocument/2006/relationships" xmlns:m="http://schemas.openxmlformats.org/officeDocument/2006/math" xmlns:v="urn:schemas-microsoft-com:vml" xmlns:wp14="http://schemas.microsoft.com/office/word/2010/wordprocessingDrawing" xmlns:wp="http://schemas.openxmlformats.org/drawingml/2006/wordprocessingDrawing" xmlns:w10="urn:schemas-microsoft-com:office:word" xmlns:w="http://schemas.openxmlformats.org/wordprocessingml/2006/main" xmlns:w14="http://schemas.microsoft.com/office/word/2010/wordml" xmlns:w15="http://schemas.microsoft.com/office/word/2012/wordml" xmlns:w16cex="http://schemas.microsoft.com/office/word/2018/wordml/cex" xmlns:w16cid="http://schemas.microsoft.com/office/word/2016/wordml/cid" xmlns:w16="http://schemas.microsoft.com/office/word/2018/wordml" xmlns:w16sdtdh="http://schemas.microsoft.com/office/word/2020/wordml/sdtdatahash" xmlns:w16se="http://schemas.microsoft.com/office/word/2015/wordml/symex" xmlns:wpg="http://schemas.microsoft.com/office/word/2010/wordprocessingGroup" xmlns:wpi="http://schemas.microsoft.com/office/word/2010/wordprocessingInk" xmlns:wne="http://schemas.microsoft.com/office/word/2006/wordml" xmlns:wps="http://schemas.microsoft.com/office/word/2010/wordprocessingShape" mc:Ignorable="w14 w15 w16se w16cid w16 w16cex w16sdtdh wp14">
   <w:endnote w:type="separator" w:id="-1">
     <w:p>
       <w:r>
@@ -1056,7 +1045,7 @@
 </file>
 
 <file path=word/footer1.xml><?xml version="1.0" encoding="utf-8"?>
-<w:ftr xmlns:wpc="http://schemas.microsoft.com/office/word/2010/wordprocessingCanvas" xmlns:cx="http://schemas.microsoft.com/office/drawing/2014/chartex" xmlns:cx1="http://schemas.microsoft.com/office/drawing/2015/9/8/chartex" xmlns:cx2="http://schemas.microsoft.com/office/drawing/2015/10/21/chartex" xmlns:cx3="http://schemas.microsoft.com/office/drawing/2016/5/9/chartex" xmlns:cx4="http://schemas.microsoft.com/office/drawing/2016/5/10/chartex" xmlns:cx5="http://schemas.microsoft.com/office/drawing/2016/5/11/chartex" xmlns:cx6="http://schemas.microsoft.com/office/drawing/2016/5/12/chartex" xmlns:cx7="http://schemas.microsoft.com/office/drawing/2016/5/13/chartex" xmlns:cx8="http://schemas.microsoft.com/office/drawing/2016/5/14/chartex" xmlns:mc="http://schemas.openxmlformats.org/markup-compatibility/2006" xmlns:aink="http://schemas.microsoft.com/office/drawing/2016/ink" xmlns:am3d="http://schemas.microsoft.com/office/drawing/2017/model3d" xmlns:o="urn:schemas-microsoft-com:office:office" xmlns:r="http://schemas.openxmlformats.org/officeDocument/2006/relationships" xmlns:m="http://schemas.openxmlformats.org/officeDocument/2006/math" xmlns:v="urn:schemas-microsoft-com:vml" xmlns:wp14="http://schemas.microsoft.com/office/word/2010/wordprocessingDrawing" xmlns:wp="http://schemas.openxmlformats.org/drawingml/2006/wordprocessingDrawing" xmlns:w10="urn:schemas-microsoft-com:office:word" xmlns:w="http://schemas.openxmlformats.org/wordprocessingml/2006/main" xmlns:w14="http://schemas.microsoft.com/office/word/2010/wordml" xmlns:w15="http://schemas.microsoft.com/office/word/2012/wordml" xmlns:w16cex="http://schemas.microsoft.com/office/word/2018/wordml/cex" xmlns:w16cid="http://schemas.microsoft.com/office/word/2016/wordml/cid" xmlns:w16="http://schemas.microsoft.com/office/word/2018/wordml" xmlns:w16se="http://schemas.microsoft.com/office/word/2015/wordml/symex" xmlns:wpg="http://schemas.microsoft.com/office/word/2010/wordprocessingGroup" xmlns:wpi="http://schemas.microsoft.com/office/word/2010/wordprocessingInk" xmlns:wne="http://schemas.microsoft.com/office/word/2006/wordml" xmlns:wps="http://schemas.microsoft.com/office/word/2010/wordprocessingShape" mc:Ignorable="w14 w15 w16se w16cid w16 w16cex wp14">
+<w:ftr xmlns:wpc="http://schemas.microsoft.com/office/word/2010/wordprocessingCanvas" xmlns:cx="http://schemas.microsoft.com/office/drawing/2014/chartex" xmlns:cx1="http://schemas.microsoft.com/office/drawing/2015/9/8/chartex" xmlns:cx2="http://schemas.microsoft.com/office/drawing/2015/10/21/chartex" xmlns:cx3="http://schemas.microsoft.com/office/drawing/2016/5/9/chartex" xmlns:cx4="http://schemas.microsoft.com/office/drawing/2016/5/10/chartex" xmlns:cx5="http://schemas.microsoft.com/office/drawing/2016/5/11/chartex" xmlns:cx6="http://schemas.microsoft.com/office/drawing/2016/5/12/chartex" xmlns:cx7="http://schemas.microsoft.com/office/drawing/2016/5/13/chartex" xmlns:cx8="http://schemas.microsoft.com/office/drawing/2016/5/14/chartex" xmlns:mc="http://schemas.openxmlformats.org/markup-compatibility/2006" xmlns:aink="http://schemas.microsoft.com/office/drawing/2016/ink" xmlns:am3d="http://schemas.microsoft.com/office/drawing/2017/model3d" xmlns:o="urn:schemas-microsoft-com:office:office" xmlns:oel="http://schemas.microsoft.com/office/2019/extlst" xmlns:r="http://schemas.openxmlformats.org/officeDocument/2006/relationships" xmlns:m="http://schemas.openxmlformats.org/officeDocument/2006/math" xmlns:v="urn:schemas-microsoft-com:vml" xmlns:wp14="http://schemas.microsoft.com/office/word/2010/wordprocessingDrawing" xmlns:wp="http://schemas.openxmlformats.org/drawingml/2006/wordprocessingDrawing" xmlns:w10="urn:schemas-microsoft-com:office:word" xmlns:w="http://schemas.openxmlformats.org/wordprocessingml/2006/main" xmlns:w14="http://schemas.microsoft.com/office/word/2010/wordml" xmlns:w15="http://schemas.microsoft.com/office/word/2012/wordml" xmlns:w16cex="http://schemas.microsoft.com/office/word/2018/wordml/cex" xmlns:w16cid="http://schemas.microsoft.com/office/word/2016/wordml/cid" xmlns:w16="http://schemas.microsoft.com/office/word/2018/wordml" xmlns:w16sdtdh="http://schemas.microsoft.com/office/word/2020/wordml/sdtdatahash" xmlns:w16se="http://schemas.microsoft.com/office/word/2015/wordml/symex" xmlns:wpg="http://schemas.microsoft.com/office/word/2010/wordprocessingGroup" xmlns:wpi="http://schemas.microsoft.com/office/word/2010/wordprocessingInk" xmlns:wne="http://schemas.microsoft.com/office/word/2006/wordml" xmlns:wps="http://schemas.microsoft.com/office/word/2010/wordprocessingShape" mc:Ignorable="w14 w15 w16se w16cid w16 w16cex w16sdtdh wp14">
   <w:p>
     <w:pPr>
       <w:pStyle w:val="a3"/>
@@ -1094,7 +1083,7 @@
 </file>
 
 <file path=word/footer2.xml><?xml version="1.0" encoding="utf-8"?>
-<w:ftr xmlns:wpc="http://schemas.microsoft.com/office/word/2010/wordprocessingCanvas" xmlns:cx="http://schemas.microsoft.com/office/drawing/2014/chartex" xmlns:cx1="http://schemas.microsoft.com/office/drawing/2015/9/8/chartex" xmlns:cx2="http://schemas.microsoft.com/office/drawing/2015/10/21/chartex" xmlns:cx3="http://schemas.microsoft.com/office/drawing/2016/5/9/chartex" xmlns:cx4="http://schemas.microsoft.com/office/drawing/2016/5/10/chartex" xmlns:cx5="http://schemas.microsoft.com/office/drawing/2016/5/11/chartex" xmlns:cx6="http://schemas.microsoft.com/office/drawing/2016/5/12/chartex" xmlns:cx7="http://schemas.microsoft.com/office/drawing/2016/5/13/chartex" xmlns:cx8="http://schemas.microsoft.com/office/drawing/2016/5/14/chartex" xmlns:mc="http://schemas.openxmlformats.org/markup-compatibility/2006" xmlns:aink="http://schemas.microsoft.com/office/drawing/2016/ink" xmlns:am3d="http://schemas.microsoft.com/office/drawing/2017/model3d" xmlns:o="urn:schemas-microsoft-com:office:office" xmlns:r="http://schemas.openxmlformats.org/officeDocument/2006/relationships" xmlns:m="http://schemas.openxmlformats.org/officeDocument/2006/math" xmlns:v="urn:schemas-microsoft-com:vml" xmlns:wp14="http://schemas.microsoft.com/office/word/2010/wordprocessingDrawing" xmlns:wp="http://schemas.openxmlformats.org/drawingml/2006/wordprocessingDrawing" xmlns:w10="urn:schemas-microsoft-com:office:word" xmlns:w="http://schemas.openxmlformats.org/wordprocessingml/2006/main" xmlns:w14="http://schemas.microsoft.com/office/word/2010/wordml" xmlns:w15="http://schemas.microsoft.com/office/word/2012/wordml" xmlns:w16cex="http://schemas.microsoft.com/office/word/2018/wordml/cex" xmlns:w16cid="http://schemas.microsoft.com/office/word/2016/wordml/cid" xmlns:w16="http://schemas.microsoft.com/office/word/2018/wordml" xmlns:w16se="http://schemas.microsoft.com/office/word/2015/wordml/symex" xmlns:wpg="http://schemas.microsoft.com/office/word/2010/wordprocessingGroup" xmlns:wpi="http://schemas.microsoft.com/office/word/2010/wordprocessingInk" xmlns:wne="http://schemas.microsoft.com/office/word/2006/wordml" xmlns:wps="http://schemas.microsoft.com/office/word/2010/wordprocessingShape" mc:Ignorable="w14 w15 w16se w16cid w16 w16cex wp14">
+<w:ftr xmlns:wpc="http://schemas.microsoft.com/office/word/2010/wordprocessingCanvas" xmlns:cx="http://schemas.microsoft.com/office/drawing/2014/chartex" xmlns:cx1="http://schemas.microsoft.com/office/drawing/2015/9/8/chartex" xmlns:cx2="http://schemas.microsoft.com/office/drawing/2015/10/21/chartex" xmlns:cx3="http://schemas.microsoft.com/office/drawing/2016/5/9/chartex" xmlns:cx4="http://schemas.microsoft.com/office/drawing/2016/5/10/chartex" xmlns:cx5="http://schemas.microsoft.com/office/drawing/2016/5/11/chartex" xmlns:cx6="http://schemas.microsoft.com/office/drawing/2016/5/12/chartex" xmlns:cx7="http://schemas.microsoft.com/office/drawing/2016/5/13/chartex" xmlns:cx8="http://schemas.microsoft.com/office/drawing/2016/5/14/chartex" xmlns:mc="http://schemas.openxmlformats.org/markup-compatibility/2006" xmlns:aink="http://schemas.microsoft.com/office/drawing/2016/ink" xmlns:am3d="http://schemas.microsoft.com/office/drawing/2017/model3d" xmlns:o="urn:schemas-microsoft-com:office:office" xmlns:oel="http://schemas.microsoft.com/office/2019/extlst" xmlns:r="http://schemas.openxmlformats.org/officeDocument/2006/relationships" xmlns:m="http://schemas.openxmlformats.org/officeDocument/2006/math" xmlns:v="urn:schemas-microsoft-com:vml" xmlns:wp14="http://schemas.microsoft.com/office/word/2010/wordprocessingDrawing" xmlns:wp="http://schemas.openxmlformats.org/drawingml/2006/wordprocessingDrawing" xmlns:w10="urn:schemas-microsoft-com:office:word" xmlns:w="http://schemas.openxmlformats.org/wordprocessingml/2006/main" xmlns:w14="http://schemas.microsoft.com/office/word/2010/wordml" xmlns:w15="http://schemas.microsoft.com/office/word/2012/wordml" xmlns:w16cex="http://schemas.microsoft.com/office/word/2018/wordml/cex" xmlns:w16cid="http://schemas.microsoft.com/office/word/2016/wordml/cid" xmlns:w16="http://schemas.microsoft.com/office/word/2018/wordml" xmlns:w16sdtdh="http://schemas.microsoft.com/office/word/2020/wordml/sdtdatahash" xmlns:w16se="http://schemas.microsoft.com/office/word/2015/wordml/symex" xmlns:wpg="http://schemas.microsoft.com/office/word/2010/wordprocessingGroup" xmlns:wpi="http://schemas.microsoft.com/office/word/2010/wordprocessingInk" xmlns:wne="http://schemas.microsoft.com/office/word/2006/wordml" xmlns:wps="http://schemas.microsoft.com/office/word/2010/wordprocessingShape" mc:Ignorable="w14 w15 w16se w16cid w16 w16cex w16sdtdh wp14">
   <w:p>
     <w:pPr>
       <w:pStyle w:val="a3"/>
@@ -1105,7 +1094,7 @@
 </file>
 
 <file path=word/footnotes.xml><?xml version="1.0" encoding="utf-8"?>
-<w:footnotes xmlns:wpc="http://schemas.microsoft.com/office/word/2010/wordprocessingCanvas" xmlns:cx="http://schemas.microsoft.com/office/drawing/2014/chartex" xmlns:cx1="http://schemas.microsoft.com/office/drawing/2015/9/8/chartex" xmlns:cx2="http://schemas.microsoft.com/office/drawing/2015/10/21/chartex" xmlns:cx3="http://schemas.microsoft.com/office/drawing/2016/5/9/chartex" xmlns:cx4="http://schemas.microsoft.com/office/drawing/2016/5/10/chartex" xmlns:cx5="http://schemas.microsoft.com/office/drawing/2016/5/11/chartex" xmlns:cx6="http://schemas.microsoft.com/office/drawing/2016/5/12/chartex" xmlns:cx7="http://schemas.microsoft.com/office/drawing/2016/5/13/chartex" xmlns:cx8="http://schemas.microsoft.com/office/drawing/2016/5/14/chartex" xmlns:mc="http://schemas.openxmlformats.org/markup-compatibility/2006" xmlns:aink="http://schemas.microsoft.com/office/drawing/2016/ink" xmlns:am3d="http://schemas.microsoft.com/office/drawing/2017/model3d" xmlns:o="urn:schemas-microsoft-com:office:office" xmlns:r="http://schemas.openxmlformats.org/officeDocument/2006/relationships" xmlns:m="http://schemas.openxmlformats.org/officeDocument/2006/math" xmlns:v="urn:schemas-microsoft-com:vml" xmlns:wp14="http://schemas.microsoft.com/office/word/2010/wordprocessingDrawing" xmlns:wp="http://schemas.openxmlformats.org/drawingml/2006/wordprocessingDrawing" xmlns:w10="urn:schemas-microsoft-com:office:word" xmlns:w="http://schemas.openxmlformats.org/wordprocessingml/2006/main" xmlns:w14="http://schemas.microsoft.com/office/word/2010/wordml" xmlns:w15="http://schemas.microsoft.com/office/word/2012/wordml" xmlns:w16cex="http://schemas.microsoft.com/office/word/2018/wordml/cex" xmlns:w16cid="http://schemas.microsoft.com/office/word/2016/wordml/cid" xmlns:w16="http://schemas.microsoft.com/office/word/2018/wordml" xmlns:w16se="http://schemas.microsoft.com/office/word/2015/wordml/symex" xmlns:wpg="http://schemas.microsoft.com/office/word/2010/wordprocessingGroup" xmlns:wpi="http://schemas.microsoft.com/office/word/2010/wordprocessingInk" xmlns:wne="http://schemas.microsoft.com/office/word/2006/wordml" xmlns:wps="http://schemas.microsoft.com/office/word/2010/wordprocessingShape" mc:Ignorable="w14 w15 w16se w16cid w16 w16cex wp14">
+<w:footnotes xmlns:wpc="http://schemas.microsoft.com/office/word/2010/wordprocessingCanvas" xmlns:cx="http://schemas.microsoft.com/office/drawing/2014/chartex" xmlns:cx1="http://schemas.microsoft.com/office/drawing/2015/9/8/chartex" xmlns:cx2="http://schemas.microsoft.com/office/drawing/2015/10/21/chartex" xmlns:cx3="http://schemas.microsoft.com/office/drawing/2016/5/9/chartex" xmlns:cx4="http://schemas.microsoft.com/office/drawing/2016/5/10/chartex" xmlns:cx5="http://schemas.microsoft.com/office/drawing/2016/5/11/chartex" xmlns:cx6="http://schemas.microsoft.com/office/drawing/2016/5/12/chartex" xmlns:cx7="http://schemas.microsoft.com/office/drawing/2016/5/13/chartex" xmlns:cx8="http://schemas.microsoft.com/office/drawing/2016/5/14/chartex" xmlns:mc="http://schemas.openxmlformats.org/markup-compatibility/2006" xmlns:aink="http://schemas.microsoft.com/office/drawing/2016/ink" xmlns:am3d="http://schemas.microsoft.com/office/drawing/2017/model3d" xmlns:o="urn:schemas-microsoft-com:office:office" xmlns:oel="http://schemas.microsoft.com/office/2019/extlst" xmlns:r="http://schemas.openxmlformats.org/officeDocument/2006/relationships" xmlns:m="http://schemas.openxmlformats.org/officeDocument/2006/math" xmlns:v="urn:schemas-microsoft-com:vml" xmlns:wp14="http://schemas.microsoft.com/office/word/2010/wordprocessingDrawing" xmlns:wp="http://schemas.openxmlformats.org/drawingml/2006/wordprocessingDrawing" xmlns:w10="urn:schemas-microsoft-com:office:word" xmlns:w="http://schemas.openxmlformats.org/wordprocessingml/2006/main" xmlns:w14="http://schemas.microsoft.com/office/word/2010/wordml" xmlns:w15="http://schemas.microsoft.com/office/word/2012/wordml" xmlns:w16cex="http://schemas.microsoft.com/office/word/2018/wordml/cex" xmlns:w16cid="http://schemas.microsoft.com/office/word/2016/wordml/cid" xmlns:w16="http://schemas.microsoft.com/office/word/2018/wordml" xmlns:w16sdtdh="http://schemas.microsoft.com/office/word/2020/wordml/sdtdatahash" xmlns:w16se="http://schemas.microsoft.com/office/word/2015/wordml/symex" xmlns:wpg="http://schemas.microsoft.com/office/word/2010/wordprocessingGroup" xmlns:wpi="http://schemas.microsoft.com/office/word/2010/wordprocessingInk" xmlns:wne="http://schemas.microsoft.com/office/word/2006/wordml" xmlns:wps="http://schemas.microsoft.com/office/word/2010/wordprocessingShape" mc:Ignorable="w14 w15 w16se w16cid w16 w16cex w16sdtdh wp14">
   <w:footnote w:type="separator" w:id="-1">
     <w:p>
       <w:r>
@@ -1124,7 +1113,7 @@
 </file>
 
 <file path=word/styles.xml><?xml version="1.0" encoding="utf-8"?>
-<w:styles xmlns:mc="http://schemas.openxmlformats.org/markup-compatibility/2006" xmlns:r="http://schemas.openxmlformats.org/officeDocument/2006/relationships" xmlns:w="http://schemas.openxmlformats.org/wordprocessingml/2006/main" xmlns:w14="http://schemas.microsoft.com/office/word/2010/wordml" xmlns:w15="http://schemas.microsoft.com/office/word/2012/wordml" xmlns:w16cex="http://schemas.microsoft.com/office/word/2018/wordml/cex" xmlns:w16cid="http://schemas.microsoft.com/office/word/2016/wordml/cid" xmlns:w16="http://schemas.microsoft.com/office/word/2018/wordml" xmlns:w16se="http://schemas.microsoft.com/office/word/2015/wordml/symex" mc:Ignorable="w14 w15 w16se w16cid w16 w16cex">
+<w:styles xmlns:mc="http://schemas.openxmlformats.org/markup-compatibility/2006" xmlns:r="http://schemas.openxmlformats.org/officeDocument/2006/relationships" xmlns:w="http://schemas.openxmlformats.org/wordprocessingml/2006/main" xmlns:w14="http://schemas.microsoft.com/office/word/2010/wordml" xmlns:w15="http://schemas.microsoft.com/office/word/2012/wordml" xmlns:w16cex="http://schemas.microsoft.com/office/word/2018/wordml/cex" xmlns:w16cid="http://schemas.microsoft.com/office/word/2016/wordml/cid" xmlns:w16="http://schemas.microsoft.com/office/word/2018/wordml" xmlns:w16sdtdh="http://schemas.microsoft.com/office/word/2020/wordml/sdtdatahash" xmlns:w16se="http://schemas.microsoft.com/office/word/2015/wordml/symex" mc:Ignorable="w14 w15 w16se w16cid w16 w16cex w16sdtdh">
   <w:docDefaults>
     <w:rPrDefault>
       <w:rPr>

</xml_diff>

<commit_message>
implemented courses/create endpoint; implemented a check whether the course does not exist when creating a new document; added replacement of course name and course type values in the template (#1)
</commit_message>
<xml_diff>
--- a/data/templates/Zayavlenie_svezhak.docx
+++ b/data/templates/Zayavlenie_svezhak.docx
@@ -1,6 +1,6 @@
 
 <file path=word/document.xml><?xml version="1.0" encoding="utf-8"?>
-<w:document xmlns:wpc="http://schemas.microsoft.com/office/word/2010/wordprocessingCanvas" xmlns:cx="http://schemas.microsoft.com/office/drawing/2014/chartex" xmlns:cx1="http://schemas.microsoft.com/office/drawing/2015/9/8/chartex" xmlns:cx2="http://schemas.microsoft.com/office/drawing/2015/10/21/chartex" xmlns:cx3="http://schemas.microsoft.com/office/drawing/2016/5/9/chartex" xmlns:cx4="http://schemas.microsoft.com/office/drawing/2016/5/10/chartex" xmlns:cx5="http://schemas.microsoft.com/office/drawing/2016/5/11/chartex" xmlns:cx6="http://schemas.microsoft.com/office/drawing/2016/5/12/chartex" xmlns:cx7="http://schemas.microsoft.com/office/drawing/2016/5/13/chartex" xmlns:cx8="http://schemas.microsoft.com/office/drawing/2016/5/14/chartex" xmlns:mc="http://schemas.openxmlformats.org/markup-compatibility/2006" xmlns:aink="http://schemas.microsoft.com/office/drawing/2016/ink" xmlns:am3d="http://schemas.microsoft.com/office/drawing/2017/model3d" xmlns:o="urn:schemas-microsoft-com:office:office" xmlns:r="http://schemas.openxmlformats.org/officeDocument/2006/relationships" xmlns:m="http://schemas.openxmlformats.org/officeDocument/2006/math" xmlns:v="urn:schemas-microsoft-com:vml" xmlns:wp14="http://schemas.microsoft.com/office/word/2010/wordprocessingDrawing" xmlns:wp="http://schemas.openxmlformats.org/drawingml/2006/wordprocessingDrawing" xmlns:w10="urn:schemas-microsoft-com:office:word" xmlns:w="http://schemas.openxmlformats.org/wordprocessingml/2006/main" xmlns:w14="http://schemas.microsoft.com/office/word/2010/wordml" xmlns:w15="http://schemas.microsoft.com/office/word/2012/wordml" xmlns:w16cex="http://schemas.microsoft.com/office/word/2018/wordml/cex" xmlns:w16cid="http://schemas.microsoft.com/office/word/2016/wordml/cid" xmlns:w16="http://schemas.microsoft.com/office/word/2018/wordml" xmlns:w16se="http://schemas.microsoft.com/office/word/2015/wordml/symex" xmlns:wpg="http://schemas.microsoft.com/office/word/2010/wordprocessingGroup" xmlns:wpi="http://schemas.microsoft.com/office/word/2010/wordprocessingInk" xmlns:wne="http://schemas.microsoft.com/office/word/2006/wordml" xmlns:wps="http://schemas.microsoft.com/office/word/2010/wordprocessingShape" mc:Ignorable="w14 w15 w16se w16cid w16 w16cex wp14">
+<w:document xmlns:wpc="http://schemas.microsoft.com/office/word/2010/wordprocessingCanvas" xmlns:cx="http://schemas.microsoft.com/office/drawing/2014/chartex" xmlns:cx1="http://schemas.microsoft.com/office/drawing/2015/9/8/chartex" xmlns:cx2="http://schemas.microsoft.com/office/drawing/2015/10/21/chartex" xmlns:cx3="http://schemas.microsoft.com/office/drawing/2016/5/9/chartex" xmlns:cx4="http://schemas.microsoft.com/office/drawing/2016/5/10/chartex" xmlns:cx5="http://schemas.microsoft.com/office/drawing/2016/5/11/chartex" xmlns:cx6="http://schemas.microsoft.com/office/drawing/2016/5/12/chartex" xmlns:cx7="http://schemas.microsoft.com/office/drawing/2016/5/13/chartex" xmlns:cx8="http://schemas.microsoft.com/office/drawing/2016/5/14/chartex" xmlns:mc="http://schemas.openxmlformats.org/markup-compatibility/2006" xmlns:aink="http://schemas.microsoft.com/office/drawing/2016/ink" xmlns:am3d="http://schemas.microsoft.com/office/drawing/2017/model3d" xmlns:o="urn:schemas-microsoft-com:office:office" xmlns:oel="http://schemas.microsoft.com/office/2019/extlst" xmlns:r="http://schemas.openxmlformats.org/officeDocument/2006/relationships" xmlns:m="http://schemas.openxmlformats.org/officeDocument/2006/math" xmlns:v="urn:schemas-microsoft-com:vml" xmlns:wp14="http://schemas.microsoft.com/office/word/2010/wordprocessingDrawing" xmlns:wp="http://schemas.openxmlformats.org/drawingml/2006/wordprocessingDrawing" xmlns:w10="urn:schemas-microsoft-com:office:word" xmlns:w="http://schemas.openxmlformats.org/wordprocessingml/2006/main" xmlns:w14="http://schemas.microsoft.com/office/word/2010/wordml" xmlns:w15="http://schemas.microsoft.com/office/word/2012/wordml" xmlns:w16cex="http://schemas.microsoft.com/office/word/2018/wordml/cex" xmlns:w16cid="http://schemas.microsoft.com/office/word/2016/wordml/cid" xmlns:w16="http://schemas.microsoft.com/office/word/2018/wordml" xmlns:w16sdtdh="http://schemas.microsoft.com/office/word/2020/wordml/sdtdatahash" xmlns:w16se="http://schemas.microsoft.com/office/word/2015/wordml/symex" xmlns:wpg="http://schemas.microsoft.com/office/word/2010/wordprocessingGroup" xmlns:wpi="http://schemas.microsoft.com/office/word/2010/wordprocessingInk" xmlns:wne="http://schemas.microsoft.com/office/word/2006/wordml" xmlns:wps="http://schemas.microsoft.com/office/word/2010/wordprocessingShape" mc:Ignorable="w14 w15 w16se w16cid w16 w16cex w16sdtdh wp14">
   <w:body>
     <w:p>
       <w:pPr>
@@ -437,62 +437,36 @@
         </w:rPr>
         <w:t xml:space="preserve"> программе </w:t>
       </w:r>
-      <w:r>
-        <w:rPr>
-          <w:rFonts w:ascii="Times New Roman" w:hAnsi="Times New Roman" w:cs="Times New Roman"/>
-          <w:sz w:val="28"/>
-          <w:szCs w:val="28"/>
-          <w:highlight w:val="yellow"/>
-        </w:rPr>
-        <w:t>профессиональной переподготовки</w:t>
-      </w:r>
-      <w:r>
-        <w:rPr>
-          <w:rFonts w:ascii="Times New Roman" w:hAnsi="Times New Roman" w:cs="Times New Roman"/>
-          <w:sz w:val="28"/>
-          <w:szCs w:val="28"/>
-          <w:highlight w:val="yellow"/>
+      <w:proofErr w:type="spellStart"/>
+      <w:r>
+        <w:rPr>
+          <w:rFonts w:ascii="Times New Roman" w:hAnsi="Times New Roman" w:cs="Times New Roman"/>
+          <w:sz w:val="28"/>
+          <w:szCs w:val="28"/>
+          <w:lang w:val="en-US"/>
+        </w:rPr>
+        <w:t>courseType</w:t>
+      </w:r>
+      <w:proofErr w:type="spellEnd"/>
+      <w:r>
+        <w:rPr>
+          <w:rFonts w:ascii="Times New Roman" w:hAnsi="Times New Roman" w:cs="Times New Roman"/>
+          <w:sz w:val="28"/>
+          <w:szCs w:val="28"/>
         </w:rPr>
         <w:t xml:space="preserve"> </w:t>
       </w:r>
-      <w:r>
-        <w:rPr>
-          <w:rFonts w:ascii="Times New Roman" w:hAnsi="Times New Roman" w:cs="Times New Roman"/>
-          <w:sz w:val="28"/>
-          <w:szCs w:val="28"/>
-          <w:highlight w:val="yellow"/>
-        </w:rPr>
-        <w:t>«</w:t>
-      </w:r>
-      <w:r>
-        <w:rPr>
-          <w:rFonts w:ascii="Times New Roman" w:hAnsi="Times New Roman" w:cs="Times New Roman"/>
-          <w:sz w:val="28"/>
-          <w:szCs w:val="28"/>
-          <w:highlight w:val="yellow"/>
-        </w:rPr>
-        <w:t xml:space="preserve">Программирование на языке </w:t>
-      </w:r>
       <w:proofErr w:type="spellStart"/>
       <w:r>
         <w:rPr>
           <w:rFonts w:ascii="Times New Roman" w:hAnsi="Times New Roman" w:cs="Times New Roman"/>
           <w:sz w:val="28"/>
           <w:szCs w:val="28"/>
-          <w:highlight w:val="yellow"/>
-        </w:rPr>
-        <w:t>Java</w:t>
+          <w:lang w:val="en-US"/>
+        </w:rPr>
+        <w:t>courseName</w:t>
       </w:r>
       <w:proofErr w:type="spellEnd"/>
-      <w:r>
-        <w:rPr>
-          <w:rFonts w:ascii="Times New Roman" w:hAnsi="Times New Roman" w:cs="Times New Roman"/>
-          <w:sz w:val="28"/>
-          <w:szCs w:val="28"/>
-          <w:highlight w:val="yellow"/>
-        </w:rPr>
-        <w:t>» по профилю направления подготовки 09.03.02 «Информационные системы и технологии»</w:t>
-      </w:r>
       <w:r>
         <w:rPr>
           <w:rFonts w:ascii="Times New Roman" w:hAnsi="Times New Roman" w:cs="Times New Roman"/>
@@ -758,7 +732,6 @@
         <w:jc w:val="center"/>
         <w:rPr>
           <w:rFonts w:ascii="Times New Roman" w:hAnsi="Times New Roman" w:cs="Times New Roman"/>
-          <w:lang w:val="en-US"/>
         </w:rPr>
       </w:pPr>
       <w:r>
@@ -835,7 +808,6 @@
         <w:jc w:val="both"/>
         <w:rPr>
           <w:rFonts w:ascii="Times New Roman" w:hAnsi="Times New Roman" w:cs="Times New Roman"/>
-          <w:lang w:val="en-US"/>
         </w:rPr>
       </w:pPr>
       <w:r>
@@ -848,7 +820,6 @@
       <w:r>
         <w:rPr>
           <w:rFonts w:ascii="Times New Roman" w:hAnsi="Times New Roman" w:cs="Times New Roman"/>
-          <w:lang w:val="en-US"/>
         </w:rPr>
         <w:t xml:space="preserve"> </w:t>
       </w:r>
@@ -864,7 +835,6 @@
       <w:r>
         <w:rPr>
           <w:rFonts w:ascii="Times New Roman" w:hAnsi="Times New Roman" w:cs="Times New Roman"/>
-          <w:lang w:val="en-US"/>
         </w:rPr>
         <w:t xml:space="preserve"> </w:t>
       </w:r>
@@ -874,19 +844,39 @@
           <w:u w:val="single"/>
           <w:lang w:val="en-US"/>
         </w:rPr>
-        <w:t>E-mail</w:t>
-      </w:r>
-      <w:r>
-        <w:rPr>
-          <w:rFonts w:ascii="Times New Roman" w:hAnsi="Times New Roman" w:cs="Times New Roman"/>
-          <w:lang w:val="en-US"/>
-        </w:rPr>
-        <w:t xml:space="preserve"> email</w:t>
-      </w:r>
-      <w:r>
-        <w:rPr>
-          <w:rFonts w:ascii="Times New Roman" w:hAnsi="Times New Roman" w:cs="Times New Roman"/>
-          <w:lang w:val="en-US"/>
+        <w:t>E</w:t>
+      </w:r>
+      <w:r>
+        <w:rPr>
+          <w:rFonts w:ascii="Times New Roman" w:hAnsi="Times New Roman" w:cs="Times New Roman"/>
+          <w:u w:val="single"/>
+        </w:rPr>
+        <w:t>-</w:t>
+      </w:r>
+      <w:r>
+        <w:rPr>
+          <w:rFonts w:ascii="Times New Roman" w:hAnsi="Times New Roman" w:cs="Times New Roman"/>
+          <w:u w:val="single"/>
+          <w:lang w:val="en-US"/>
+        </w:rPr>
+        <w:t>mail</w:t>
+      </w:r>
+      <w:r>
+        <w:rPr>
+          <w:rFonts w:ascii="Times New Roman" w:hAnsi="Times New Roman" w:cs="Times New Roman"/>
+        </w:rPr>
+        <w:t xml:space="preserve"> </w:t>
+      </w:r>
+      <w:r>
+        <w:rPr>
+          <w:rFonts w:ascii="Times New Roman" w:hAnsi="Times New Roman" w:cs="Times New Roman"/>
+          <w:lang w:val="en-US"/>
+        </w:rPr>
+        <w:t>email</w:t>
+      </w:r>
+      <w:r>
+        <w:rPr>
+          <w:rFonts w:ascii="Times New Roman" w:hAnsi="Times New Roman" w:cs="Times New Roman"/>
         </w:rPr>
         <w:t xml:space="preserve"> </w:t>
       </w:r>
@@ -898,7 +888,6 @@
         <w:rPr>
           <w:rFonts w:ascii="Times New Roman" w:hAnsi="Times New Roman" w:cs="Times New Roman"/>
           <w:sz w:val="14"/>
-          <w:lang w:val="en-US"/>
         </w:rPr>
       </w:pPr>
     </w:p>
@@ -1037,7 +1026,7 @@
 </file>
 
 <file path=word/endnotes.xml><?xml version="1.0" encoding="utf-8"?>
-<w:endnotes xmlns:wpc="http://schemas.microsoft.com/office/word/2010/wordprocessingCanvas" xmlns:cx="http://schemas.microsoft.com/office/drawing/2014/chartex" xmlns:cx1="http://schemas.microsoft.com/office/drawing/2015/9/8/chartex" xmlns:cx2="http://schemas.microsoft.com/office/drawing/2015/10/21/chartex" xmlns:cx3="http://schemas.microsoft.com/office/drawing/2016/5/9/chartex" xmlns:cx4="http://schemas.microsoft.com/office/drawing/2016/5/10/chartex" xmlns:cx5="http://schemas.microsoft.com/office/drawing/2016/5/11/chartex" xmlns:cx6="http://schemas.microsoft.com/office/drawing/2016/5/12/chartex" xmlns:cx7="http://schemas.microsoft.com/office/drawing/2016/5/13/chartex" xmlns:cx8="http://schemas.microsoft.com/office/drawing/2016/5/14/chartex" xmlns:mc="http://schemas.openxmlformats.org/markup-compatibility/2006" xmlns:aink="http://schemas.microsoft.com/office/drawing/2016/ink" xmlns:am3d="http://schemas.microsoft.com/office/drawing/2017/model3d" xmlns:o="urn:schemas-microsoft-com:office:office" xmlns:r="http://schemas.openxmlformats.org/officeDocument/2006/relationships" xmlns:m="http://schemas.openxmlformats.org/officeDocument/2006/math" xmlns:v="urn:schemas-microsoft-com:vml" xmlns:wp14="http://schemas.microsoft.com/office/word/2010/wordprocessingDrawing" xmlns:wp="http://schemas.openxmlformats.org/drawingml/2006/wordprocessingDrawing" xmlns:w10="urn:schemas-microsoft-com:office:word" xmlns:w="http://schemas.openxmlformats.org/wordprocessingml/2006/main" xmlns:w14="http://schemas.microsoft.com/office/word/2010/wordml" xmlns:w15="http://schemas.microsoft.com/office/word/2012/wordml" xmlns:w16cex="http://schemas.microsoft.com/office/word/2018/wordml/cex" xmlns:w16cid="http://schemas.microsoft.com/office/word/2016/wordml/cid" xmlns:w16="http://schemas.microsoft.com/office/word/2018/wordml" xmlns:w16se="http://schemas.microsoft.com/office/word/2015/wordml/symex" xmlns:wpg="http://schemas.microsoft.com/office/word/2010/wordprocessingGroup" xmlns:wpi="http://schemas.microsoft.com/office/word/2010/wordprocessingInk" xmlns:wne="http://schemas.microsoft.com/office/word/2006/wordml" xmlns:wps="http://schemas.microsoft.com/office/word/2010/wordprocessingShape" mc:Ignorable="w14 w15 w16se w16cid w16 w16cex wp14">
+<w:endnotes xmlns:wpc="http://schemas.microsoft.com/office/word/2010/wordprocessingCanvas" xmlns:cx="http://schemas.microsoft.com/office/drawing/2014/chartex" xmlns:cx1="http://schemas.microsoft.com/office/drawing/2015/9/8/chartex" xmlns:cx2="http://schemas.microsoft.com/office/drawing/2015/10/21/chartex" xmlns:cx3="http://schemas.microsoft.com/office/drawing/2016/5/9/chartex" xmlns:cx4="http://schemas.microsoft.com/office/drawing/2016/5/10/chartex" xmlns:cx5="http://schemas.microsoft.com/office/drawing/2016/5/11/chartex" xmlns:cx6="http://schemas.microsoft.com/office/drawing/2016/5/12/chartex" xmlns:cx7="http://schemas.microsoft.com/office/drawing/2016/5/13/chartex" xmlns:cx8="http://schemas.microsoft.com/office/drawing/2016/5/14/chartex" xmlns:mc="http://schemas.openxmlformats.org/markup-compatibility/2006" xmlns:aink="http://schemas.microsoft.com/office/drawing/2016/ink" xmlns:am3d="http://schemas.microsoft.com/office/drawing/2017/model3d" xmlns:o="urn:schemas-microsoft-com:office:office" xmlns:oel="http://schemas.microsoft.com/office/2019/extlst" xmlns:r="http://schemas.openxmlformats.org/officeDocument/2006/relationships" xmlns:m="http://schemas.openxmlformats.org/officeDocument/2006/math" xmlns:v="urn:schemas-microsoft-com:vml" xmlns:wp14="http://schemas.microsoft.com/office/word/2010/wordprocessingDrawing" xmlns:wp="http://schemas.openxmlformats.org/drawingml/2006/wordprocessingDrawing" xmlns:w10="urn:schemas-microsoft-com:office:word" xmlns:w="http://schemas.openxmlformats.org/wordprocessingml/2006/main" xmlns:w14="http://schemas.microsoft.com/office/word/2010/wordml" xmlns:w15="http://schemas.microsoft.com/office/word/2012/wordml" xmlns:w16cex="http://schemas.microsoft.com/office/word/2018/wordml/cex" xmlns:w16cid="http://schemas.microsoft.com/office/word/2016/wordml/cid" xmlns:w16="http://schemas.microsoft.com/office/word/2018/wordml" xmlns:w16sdtdh="http://schemas.microsoft.com/office/word/2020/wordml/sdtdatahash" xmlns:w16se="http://schemas.microsoft.com/office/word/2015/wordml/symex" xmlns:wpg="http://schemas.microsoft.com/office/word/2010/wordprocessingGroup" xmlns:wpi="http://schemas.microsoft.com/office/word/2010/wordprocessingInk" xmlns:wne="http://schemas.microsoft.com/office/word/2006/wordml" xmlns:wps="http://schemas.microsoft.com/office/word/2010/wordprocessingShape" mc:Ignorable="w14 w15 w16se w16cid w16 w16cex w16sdtdh wp14">
   <w:endnote w:type="separator" w:id="-1">
     <w:p>
       <w:r>
@@ -1056,7 +1045,7 @@
 </file>
 
 <file path=word/footer1.xml><?xml version="1.0" encoding="utf-8"?>
-<w:ftr xmlns:wpc="http://schemas.microsoft.com/office/word/2010/wordprocessingCanvas" xmlns:cx="http://schemas.microsoft.com/office/drawing/2014/chartex" xmlns:cx1="http://schemas.microsoft.com/office/drawing/2015/9/8/chartex" xmlns:cx2="http://schemas.microsoft.com/office/drawing/2015/10/21/chartex" xmlns:cx3="http://schemas.microsoft.com/office/drawing/2016/5/9/chartex" xmlns:cx4="http://schemas.microsoft.com/office/drawing/2016/5/10/chartex" xmlns:cx5="http://schemas.microsoft.com/office/drawing/2016/5/11/chartex" xmlns:cx6="http://schemas.microsoft.com/office/drawing/2016/5/12/chartex" xmlns:cx7="http://schemas.microsoft.com/office/drawing/2016/5/13/chartex" xmlns:cx8="http://schemas.microsoft.com/office/drawing/2016/5/14/chartex" xmlns:mc="http://schemas.openxmlformats.org/markup-compatibility/2006" xmlns:aink="http://schemas.microsoft.com/office/drawing/2016/ink" xmlns:am3d="http://schemas.microsoft.com/office/drawing/2017/model3d" xmlns:o="urn:schemas-microsoft-com:office:office" xmlns:r="http://schemas.openxmlformats.org/officeDocument/2006/relationships" xmlns:m="http://schemas.openxmlformats.org/officeDocument/2006/math" xmlns:v="urn:schemas-microsoft-com:vml" xmlns:wp14="http://schemas.microsoft.com/office/word/2010/wordprocessingDrawing" xmlns:wp="http://schemas.openxmlformats.org/drawingml/2006/wordprocessingDrawing" xmlns:w10="urn:schemas-microsoft-com:office:word" xmlns:w="http://schemas.openxmlformats.org/wordprocessingml/2006/main" xmlns:w14="http://schemas.microsoft.com/office/word/2010/wordml" xmlns:w15="http://schemas.microsoft.com/office/word/2012/wordml" xmlns:w16cex="http://schemas.microsoft.com/office/word/2018/wordml/cex" xmlns:w16cid="http://schemas.microsoft.com/office/word/2016/wordml/cid" xmlns:w16="http://schemas.microsoft.com/office/word/2018/wordml" xmlns:w16se="http://schemas.microsoft.com/office/word/2015/wordml/symex" xmlns:wpg="http://schemas.microsoft.com/office/word/2010/wordprocessingGroup" xmlns:wpi="http://schemas.microsoft.com/office/word/2010/wordprocessingInk" xmlns:wne="http://schemas.microsoft.com/office/word/2006/wordml" xmlns:wps="http://schemas.microsoft.com/office/word/2010/wordprocessingShape" mc:Ignorable="w14 w15 w16se w16cid w16 w16cex wp14">
+<w:ftr xmlns:wpc="http://schemas.microsoft.com/office/word/2010/wordprocessingCanvas" xmlns:cx="http://schemas.microsoft.com/office/drawing/2014/chartex" xmlns:cx1="http://schemas.microsoft.com/office/drawing/2015/9/8/chartex" xmlns:cx2="http://schemas.microsoft.com/office/drawing/2015/10/21/chartex" xmlns:cx3="http://schemas.microsoft.com/office/drawing/2016/5/9/chartex" xmlns:cx4="http://schemas.microsoft.com/office/drawing/2016/5/10/chartex" xmlns:cx5="http://schemas.microsoft.com/office/drawing/2016/5/11/chartex" xmlns:cx6="http://schemas.microsoft.com/office/drawing/2016/5/12/chartex" xmlns:cx7="http://schemas.microsoft.com/office/drawing/2016/5/13/chartex" xmlns:cx8="http://schemas.microsoft.com/office/drawing/2016/5/14/chartex" xmlns:mc="http://schemas.openxmlformats.org/markup-compatibility/2006" xmlns:aink="http://schemas.microsoft.com/office/drawing/2016/ink" xmlns:am3d="http://schemas.microsoft.com/office/drawing/2017/model3d" xmlns:o="urn:schemas-microsoft-com:office:office" xmlns:oel="http://schemas.microsoft.com/office/2019/extlst" xmlns:r="http://schemas.openxmlformats.org/officeDocument/2006/relationships" xmlns:m="http://schemas.openxmlformats.org/officeDocument/2006/math" xmlns:v="urn:schemas-microsoft-com:vml" xmlns:wp14="http://schemas.microsoft.com/office/word/2010/wordprocessingDrawing" xmlns:wp="http://schemas.openxmlformats.org/drawingml/2006/wordprocessingDrawing" xmlns:w10="urn:schemas-microsoft-com:office:word" xmlns:w="http://schemas.openxmlformats.org/wordprocessingml/2006/main" xmlns:w14="http://schemas.microsoft.com/office/word/2010/wordml" xmlns:w15="http://schemas.microsoft.com/office/word/2012/wordml" xmlns:w16cex="http://schemas.microsoft.com/office/word/2018/wordml/cex" xmlns:w16cid="http://schemas.microsoft.com/office/word/2016/wordml/cid" xmlns:w16="http://schemas.microsoft.com/office/word/2018/wordml" xmlns:w16sdtdh="http://schemas.microsoft.com/office/word/2020/wordml/sdtdatahash" xmlns:w16se="http://schemas.microsoft.com/office/word/2015/wordml/symex" xmlns:wpg="http://schemas.microsoft.com/office/word/2010/wordprocessingGroup" xmlns:wpi="http://schemas.microsoft.com/office/word/2010/wordprocessingInk" xmlns:wne="http://schemas.microsoft.com/office/word/2006/wordml" xmlns:wps="http://schemas.microsoft.com/office/word/2010/wordprocessingShape" mc:Ignorable="w14 w15 w16se w16cid w16 w16cex w16sdtdh wp14">
   <w:p>
     <w:pPr>
       <w:pStyle w:val="a3"/>
@@ -1094,7 +1083,7 @@
 </file>
 
 <file path=word/footer2.xml><?xml version="1.0" encoding="utf-8"?>
-<w:ftr xmlns:wpc="http://schemas.microsoft.com/office/word/2010/wordprocessingCanvas" xmlns:cx="http://schemas.microsoft.com/office/drawing/2014/chartex" xmlns:cx1="http://schemas.microsoft.com/office/drawing/2015/9/8/chartex" xmlns:cx2="http://schemas.microsoft.com/office/drawing/2015/10/21/chartex" xmlns:cx3="http://schemas.microsoft.com/office/drawing/2016/5/9/chartex" xmlns:cx4="http://schemas.microsoft.com/office/drawing/2016/5/10/chartex" xmlns:cx5="http://schemas.microsoft.com/office/drawing/2016/5/11/chartex" xmlns:cx6="http://schemas.microsoft.com/office/drawing/2016/5/12/chartex" xmlns:cx7="http://schemas.microsoft.com/office/drawing/2016/5/13/chartex" xmlns:cx8="http://schemas.microsoft.com/office/drawing/2016/5/14/chartex" xmlns:mc="http://schemas.openxmlformats.org/markup-compatibility/2006" xmlns:aink="http://schemas.microsoft.com/office/drawing/2016/ink" xmlns:am3d="http://schemas.microsoft.com/office/drawing/2017/model3d" xmlns:o="urn:schemas-microsoft-com:office:office" xmlns:r="http://schemas.openxmlformats.org/officeDocument/2006/relationships" xmlns:m="http://schemas.openxmlformats.org/officeDocument/2006/math" xmlns:v="urn:schemas-microsoft-com:vml" xmlns:wp14="http://schemas.microsoft.com/office/word/2010/wordprocessingDrawing" xmlns:wp="http://schemas.openxmlformats.org/drawingml/2006/wordprocessingDrawing" xmlns:w10="urn:schemas-microsoft-com:office:word" xmlns:w="http://schemas.openxmlformats.org/wordprocessingml/2006/main" xmlns:w14="http://schemas.microsoft.com/office/word/2010/wordml" xmlns:w15="http://schemas.microsoft.com/office/word/2012/wordml" xmlns:w16cex="http://schemas.microsoft.com/office/word/2018/wordml/cex" xmlns:w16cid="http://schemas.microsoft.com/office/word/2016/wordml/cid" xmlns:w16="http://schemas.microsoft.com/office/word/2018/wordml" xmlns:w16se="http://schemas.microsoft.com/office/word/2015/wordml/symex" xmlns:wpg="http://schemas.microsoft.com/office/word/2010/wordprocessingGroup" xmlns:wpi="http://schemas.microsoft.com/office/word/2010/wordprocessingInk" xmlns:wne="http://schemas.microsoft.com/office/word/2006/wordml" xmlns:wps="http://schemas.microsoft.com/office/word/2010/wordprocessingShape" mc:Ignorable="w14 w15 w16se w16cid w16 w16cex wp14">
+<w:ftr xmlns:wpc="http://schemas.microsoft.com/office/word/2010/wordprocessingCanvas" xmlns:cx="http://schemas.microsoft.com/office/drawing/2014/chartex" xmlns:cx1="http://schemas.microsoft.com/office/drawing/2015/9/8/chartex" xmlns:cx2="http://schemas.microsoft.com/office/drawing/2015/10/21/chartex" xmlns:cx3="http://schemas.microsoft.com/office/drawing/2016/5/9/chartex" xmlns:cx4="http://schemas.microsoft.com/office/drawing/2016/5/10/chartex" xmlns:cx5="http://schemas.microsoft.com/office/drawing/2016/5/11/chartex" xmlns:cx6="http://schemas.microsoft.com/office/drawing/2016/5/12/chartex" xmlns:cx7="http://schemas.microsoft.com/office/drawing/2016/5/13/chartex" xmlns:cx8="http://schemas.microsoft.com/office/drawing/2016/5/14/chartex" xmlns:mc="http://schemas.openxmlformats.org/markup-compatibility/2006" xmlns:aink="http://schemas.microsoft.com/office/drawing/2016/ink" xmlns:am3d="http://schemas.microsoft.com/office/drawing/2017/model3d" xmlns:o="urn:schemas-microsoft-com:office:office" xmlns:oel="http://schemas.microsoft.com/office/2019/extlst" xmlns:r="http://schemas.openxmlformats.org/officeDocument/2006/relationships" xmlns:m="http://schemas.openxmlformats.org/officeDocument/2006/math" xmlns:v="urn:schemas-microsoft-com:vml" xmlns:wp14="http://schemas.microsoft.com/office/word/2010/wordprocessingDrawing" xmlns:wp="http://schemas.openxmlformats.org/drawingml/2006/wordprocessingDrawing" xmlns:w10="urn:schemas-microsoft-com:office:word" xmlns:w="http://schemas.openxmlformats.org/wordprocessingml/2006/main" xmlns:w14="http://schemas.microsoft.com/office/word/2010/wordml" xmlns:w15="http://schemas.microsoft.com/office/word/2012/wordml" xmlns:w16cex="http://schemas.microsoft.com/office/word/2018/wordml/cex" xmlns:w16cid="http://schemas.microsoft.com/office/word/2016/wordml/cid" xmlns:w16="http://schemas.microsoft.com/office/word/2018/wordml" xmlns:w16sdtdh="http://schemas.microsoft.com/office/word/2020/wordml/sdtdatahash" xmlns:w16se="http://schemas.microsoft.com/office/word/2015/wordml/symex" xmlns:wpg="http://schemas.microsoft.com/office/word/2010/wordprocessingGroup" xmlns:wpi="http://schemas.microsoft.com/office/word/2010/wordprocessingInk" xmlns:wne="http://schemas.microsoft.com/office/word/2006/wordml" xmlns:wps="http://schemas.microsoft.com/office/word/2010/wordprocessingShape" mc:Ignorable="w14 w15 w16se w16cid w16 w16cex w16sdtdh wp14">
   <w:p>
     <w:pPr>
       <w:pStyle w:val="a3"/>
@@ -1105,7 +1094,7 @@
 </file>
 
 <file path=word/footnotes.xml><?xml version="1.0" encoding="utf-8"?>
-<w:footnotes xmlns:wpc="http://schemas.microsoft.com/office/word/2010/wordprocessingCanvas" xmlns:cx="http://schemas.microsoft.com/office/drawing/2014/chartex" xmlns:cx1="http://schemas.microsoft.com/office/drawing/2015/9/8/chartex" xmlns:cx2="http://schemas.microsoft.com/office/drawing/2015/10/21/chartex" xmlns:cx3="http://schemas.microsoft.com/office/drawing/2016/5/9/chartex" xmlns:cx4="http://schemas.microsoft.com/office/drawing/2016/5/10/chartex" xmlns:cx5="http://schemas.microsoft.com/office/drawing/2016/5/11/chartex" xmlns:cx6="http://schemas.microsoft.com/office/drawing/2016/5/12/chartex" xmlns:cx7="http://schemas.microsoft.com/office/drawing/2016/5/13/chartex" xmlns:cx8="http://schemas.microsoft.com/office/drawing/2016/5/14/chartex" xmlns:mc="http://schemas.openxmlformats.org/markup-compatibility/2006" xmlns:aink="http://schemas.microsoft.com/office/drawing/2016/ink" xmlns:am3d="http://schemas.microsoft.com/office/drawing/2017/model3d" xmlns:o="urn:schemas-microsoft-com:office:office" xmlns:r="http://schemas.openxmlformats.org/officeDocument/2006/relationships" xmlns:m="http://schemas.openxmlformats.org/officeDocument/2006/math" xmlns:v="urn:schemas-microsoft-com:vml" xmlns:wp14="http://schemas.microsoft.com/office/word/2010/wordprocessingDrawing" xmlns:wp="http://schemas.openxmlformats.org/drawingml/2006/wordprocessingDrawing" xmlns:w10="urn:schemas-microsoft-com:office:word" xmlns:w="http://schemas.openxmlformats.org/wordprocessingml/2006/main" xmlns:w14="http://schemas.microsoft.com/office/word/2010/wordml" xmlns:w15="http://schemas.microsoft.com/office/word/2012/wordml" xmlns:w16cex="http://schemas.microsoft.com/office/word/2018/wordml/cex" xmlns:w16cid="http://schemas.microsoft.com/office/word/2016/wordml/cid" xmlns:w16="http://schemas.microsoft.com/office/word/2018/wordml" xmlns:w16se="http://schemas.microsoft.com/office/word/2015/wordml/symex" xmlns:wpg="http://schemas.microsoft.com/office/word/2010/wordprocessingGroup" xmlns:wpi="http://schemas.microsoft.com/office/word/2010/wordprocessingInk" xmlns:wne="http://schemas.microsoft.com/office/word/2006/wordml" xmlns:wps="http://schemas.microsoft.com/office/word/2010/wordprocessingShape" mc:Ignorable="w14 w15 w16se w16cid w16 w16cex wp14">
+<w:footnotes xmlns:wpc="http://schemas.microsoft.com/office/word/2010/wordprocessingCanvas" xmlns:cx="http://schemas.microsoft.com/office/drawing/2014/chartex" xmlns:cx1="http://schemas.microsoft.com/office/drawing/2015/9/8/chartex" xmlns:cx2="http://schemas.microsoft.com/office/drawing/2015/10/21/chartex" xmlns:cx3="http://schemas.microsoft.com/office/drawing/2016/5/9/chartex" xmlns:cx4="http://schemas.microsoft.com/office/drawing/2016/5/10/chartex" xmlns:cx5="http://schemas.microsoft.com/office/drawing/2016/5/11/chartex" xmlns:cx6="http://schemas.microsoft.com/office/drawing/2016/5/12/chartex" xmlns:cx7="http://schemas.microsoft.com/office/drawing/2016/5/13/chartex" xmlns:cx8="http://schemas.microsoft.com/office/drawing/2016/5/14/chartex" xmlns:mc="http://schemas.openxmlformats.org/markup-compatibility/2006" xmlns:aink="http://schemas.microsoft.com/office/drawing/2016/ink" xmlns:am3d="http://schemas.microsoft.com/office/drawing/2017/model3d" xmlns:o="urn:schemas-microsoft-com:office:office" xmlns:oel="http://schemas.microsoft.com/office/2019/extlst" xmlns:r="http://schemas.openxmlformats.org/officeDocument/2006/relationships" xmlns:m="http://schemas.openxmlformats.org/officeDocument/2006/math" xmlns:v="urn:schemas-microsoft-com:vml" xmlns:wp14="http://schemas.microsoft.com/office/word/2010/wordprocessingDrawing" xmlns:wp="http://schemas.openxmlformats.org/drawingml/2006/wordprocessingDrawing" xmlns:w10="urn:schemas-microsoft-com:office:word" xmlns:w="http://schemas.openxmlformats.org/wordprocessingml/2006/main" xmlns:w14="http://schemas.microsoft.com/office/word/2010/wordml" xmlns:w15="http://schemas.microsoft.com/office/word/2012/wordml" xmlns:w16cex="http://schemas.microsoft.com/office/word/2018/wordml/cex" xmlns:w16cid="http://schemas.microsoft.com/office/word/2016/wordml/cid" xmlns:w16="http://schemas.microsoft.com/office/word/2018/wordml" xmlns:w16sdtdh="http://schemas.microsoft.com/office/word/2020/wordml/sdtdatahash" xmlns:w16se="http://schemas.microsoft.com/office/word/2015/wordml/symex" xmlns:wpg="http://schemas.microsoft.com/office/word/2010/wordprocessingGroup" xmlns:wpi="http://schemas.microsoft.com/office/word/2010/wordprocessingInk" xmlns:wne="http://schemas.microsoft.com/office/word/2006/wordml" xmlns:wps="http://schemas.microsoft.com/office/word/2010/wordprocessingShape" mc:Ignorable="w14 w15 w16se w16cid w16 w16cex w16sdtdh wp14">
   <w:footnote w:type="separator" w:id="-1">
     <w:p>
       <w:r>
@@ -1124,7 +1113,7 @@
 </file>
 
 <file path=word/styles.xml><?xml version="1.0" encoding="utf-8"?>
-<w:styles xmlns:mc="http://schemas.openxmlformats.org/markup-compatibility/2006" xmlns:r="http://schemas.openxmlformats.org/officeDocument/2006/relationships" xmlns:w="http://schemas.openxmlformats.org/wordprocessingml/2006/main" xmlns:w14="http://schemas.microsoft.com/office/word/2010/wordml" xmlns:w15="http://schemas.microsoft.com/office/word/2012/wordml" xmlns:w16cex="http://schemas.microsoft.com/office/word/2018/wordml/cex" xmlns:w16cid="http://schemas.microsoft.com/office/word/2016/wordml/cid" xmlns:w16="http://schemas.microsoft.com/office/word/2018/wordml" xmlns:w16se="http://schemas.microsoft.com/office/word/2015/wordml/symex" mc:Ignorable="w14 w15 w16se w16cid w16 w16cex">
+<w:styles xmlns:mc="http://schemas.openxmlformats.org/markup-compatibility/2006" xmlns:r="http://schemas.openxmlformats.org/officeDocument/2006/relationships" xmlns:w="http://schemas.openxmlformats.org/wordprocessingml/2006/main" xmlns:w14="http://schemas.microsoft.com/office/word/2010/wordml" xmlns:w15="http://schemas.microsoft.com/office/word/2012/wordml" xmlns:w16cex="http://schemas.microsoft.com/office/word/2018/wordml/cex" xmlns:w16cid="http://schemas.microsoft.com/office/word/2016/wordml/cid" xmlns:w16="http://schemas.microsoft.com/office/word/2018/wordml" xmlns:w16sdtdh="http://schemas.microsoft.com/office/word/2020/wordml/sdtdatahash" xmlns:w16se="http://schemas.microsoft.com/office/word/2015/wordml/symex" mc:Ignorable="w14 w15 w16se w16cid w16 w16cex w16sdtdh">
   <w:docDefaults>
     <w:rPrDefault>
       <w:rPr>

</xml_diff>

<commit_message>
implemented migration data mechanism
</commit_message>
<xml_diff>
--- a/data/templates/Zayavlenie_svezhak.docx
+++ b/data/templates/Zayavlenie_svezhak.docx
@@ -427,15 +427,7 @@
           <w:sz w:val="28"/>
           <w:szCs w:val="28"/>
         </w:rPr>
-        <w:t xml:space="preserve"> дополнительной профессиональной</w:t>
-      </w:r>
-      <w:r>
-        <w:rPr>
-          <w:rFonts w:ascii="Times New Roman" w:hAnsi="Times New Roman" w:cs="Times New Roman"/>
-          <w:sz w:val="28"/>
-          <w:szCs w:val="28"/>
-        </w:rPr>
-        <w:t xml:space="preserve"> программе </w:t>
+        <w:t xml:space="preserve"> </w:t>
       </w:r>
       <w:proofErr w:type="spellStart"/>
       <w:r>

</xml_diff>